<commit_message>
Meeting Mins and Abstract Update
</commit_message>
<xml_diff>
--- a/Documentation/Poster and Abstract/CO600 Abstract.docx
+++ b/Documentation/Poster and Abstract/CO600 Abstract.docx
@@ -119,12 +119,6 @@
         <w:pStyle w:val="Heading2"/>
         <w:jc w:val="center"/>
       </w:pPr>
-    </w:p>
-    <w:p>
-      <w:pPr>
-        <w:pStyle w:val="Heading2"/>
-        <w:jc w:val="center"/>
-      </w:pPr>
       <w:r>
         <w:t>Supervised by:</w:t>
       </w:r>
@@ -142,11 +136,6 @@
         </w:rPr>
         <w:t>Yang He</w:t>
       </w:r>
-    </w:p>
-    <w:p>
-      <w:pPr>
-        <w:pStyle w:val="Heading2"/>
-      </w:pPr>
     </w:p>
     <w:p/>
     <w:p>
@@ -180,6 +169,37 @@
     </w:p>
     <w:p>
       <w:pPr>
+        <w:pStyle w:val="ListParagraph"/>
+        <w:numPr>
+          <w:ilvl w:val="0"/>
+          <w:numId w:val="2"/>
+        </w:numPr>
+      </w:pPr>
+      <w:r>
+        <w:t>Purpose of just health is to make it easier for carers to look after their patients</w:t>
+      </w:r>
+    </w:p>
+    <w:p>
+      <w:pPr>
+        <w:pStyle w:val="ListParagraph"/>
+        <w:numPr>
+          <w:ilvl w:val="0"/>
+          <w:numId w:val="2"/>
+        </w:numPr>
+      </w:pPr>
+      <w:r>
+        <w:t xml:space="preserve">Adding appointments and prescriptions </w:t>
+      </w:r>
+    </w:p>
+    <w:p>
+      <w:pPr>
+        <w:pStyle w:val="ListParagraph"/>
+        <w:ind w:left="1440"/>
+      </w:pPr>
+    </w:p>
+    <w:p/>
+    <w:p>
+      <w:pPr>
         <w:pStyle w:val="Subtitle"/>
         <w:jc w:val="left"/>
         <w:rPr>
@@ -190,52 +210,70 @@
         <w:rPr>
           <w:lang w:val="en-GB"/>
         </w:rPr>
-        <w:t>Just Health is a unique product that facilitates the virtual connection between patients and th</w:t>
+        <w:t xml:space="preserve">Just Health is a unique product that facilitates the virtual connection between patients and their carers. The application works seamlessly across web and android mobile platforms.  The application allows patients and carers to add and track their prescriptions and appointments and also integrates with native android applications. Both patients and carers receive reminders regarding both their prescriptions and their appointments and notify the carer of any abnormalities. As </w:t>
+      </w:r>
+      <w:proofErr w:type="spellStart"/>
+      <w:r>
+        <w:rPr>
+          <w:lang w:val="en-GB"/>
+        </w:rPr>
+        <w:t>JustHealth</w:t>
+      </w:r>
+      <w:proofErr w:type="spellEnd"/>
+      <w:r>
+        <w:rPr>
+          <w:lang w:val="en-GB"/>
+        </w:rPr>
+        <w:t xml:space="preserve"> deals with sensitive and personal information the </w:t>
+      </w:r>
+      <w:r>
+        <w:rPr>
+          <w:lang w:val="en-GB"/>
+        </w:rPr>
+        <w:t>application has been developed</w:t>
+      </w:r>
+      <w:r>
+        <w:rPr>
+          <w:lang w:val="en-GB"/>
+        </w:rPr>
+        <w:t xml:space="preserve"> with a security conscious mind set. The</w:t>
+      </w:r>
+      <w:r>
+        <w:rPr>
+          <w:lang w:val="en-GB"/>
+        </w:rPr>
+        <w:t xml:space="preserve"> way in which the application has been</w:t>
+      </w:r>
+      <w:r>
+        <w:rPr>
+          <w:lang w:val="en-GB"/>
+        </w:rPr>
+        <w:t xml:space="preserve"> built also facilitates the development of other applications that are able to use the </w:t>
+      </w:r>
+      <w:proofErr w:type="spellStart"/>
+      <w:r>
+        <w:rPr>
+          <w:lang w:val="en-GB"/>
+        </w:rPr>
+        <w:t>JustHealth</w:t>
+      </w:r>
+      <w:proofErr w:type="spellEnd"/>
+      <w:r>
+        <w:rPr>
+          <w:lang w:val="en-GB"/>
+        </w:rPr>
+        <w:t xml:space="preserve"> API. </w:t>
+      </w:r>
+    </w:p>
+    <w:p>
+      <w:pPr>
+        <w:pStyle w:val="Heading2"/>
+      </w:pPr>
+      <w:r>
+        <w:t>Results:</w:t>
       </w:r>
       <w:bookmarkStart w:id="0" w:name="_GoBack"/>
       <w:bookmarkEnd w:id="0"/>
-      <w:r>
-        <w:rPr>
-          <w:lang w:val="en-GB"/>
-        </w:rPr>
-        <w:t xml:space="preserve">eir carers. The application works seamlessly across web and android mobile platforms.  The application allows patients and carers to add and track their prescriptions and appointments and also integrates with native android applications. Both patients and carers receive reminders regarding both their prescriptions and their appointments and notify the carer of any abnormalities. As </w:t>
-      </w:r>
-      <w:proofErr w:type="spellStart"/>
-      <w:r>
-        <w:rPr>
-          <w:lang w:val="en-GB"/>
-        </w:rPr>
-        <w:t>JustHealth</w:t>
-      </w:r>
-      <w:proofErr w:type="spellEnd"/>
-      <w:r>
-        <w:rPr>
-          <w:lang w:val="en-GB"/>
-        </w:rPr>
-        <w:t xml:space="preserve"> deals with sensitive and personal information the application has been development with a security conscious mind set. The way in which the application is built also facilitates the development of other applications that are able to use the </w:t>
-      </w:r>
-      <w:proofErr w:type="spellStart"/>
-      <w:r>
-        <w:rPr>
-          <w:lang w:val="en-GB"/>
-        </w:rPr>
-        <w:t>JustHealth</w:t>
-      </w:r>
-      <w:proofErr w:type="spellEnd"/>
-      <w:r>
-        <w:rPr>
-          <w:lang w:val="en-GB"/>
-        </w:rPr>
-        <w:t xml:space="preserve"> API. </w:t>
-      </w:r>
-    </w:p>
-    <w:p>
-      <w:pPr>
-        <w:pStyle w:val="Heading2"/>
-      </w:pPr>
-      <w:r>
-        <w:t>Results:</w:t>
-      </w:r>
     </w:p>
     <w:p>
       <w:pPr>
@@ -260,6 +298,21 @@
           <w:numId w:val="1"/>
         </w:numPr>
       </w:pPr>
+      <w:r>
+        <w:t xml:space="preserve">Patient reminded to take medication and don’t forget about their appointments </w:t>
+      </w:r>
+    </w:p>
+    <w:p>
+      <w:pPr>
+        <w:pStyle w:val="ListParagraph"/>
+        <w:numPr>
+          <w:ilvl w:val="0"/>
+          <w:numId w:val="1"/>
+        </w:numPr>
+      </w:pPr>
+      <w:r>
+        <w:t xml:space="preserve">Prompts patients take their medication </w:t>
+      </w:r>
     </w:p>
     <w:p/>
     <w:sectPr>
@@ -387,8 +440,124 @@
       </w:rPr>
     </w:lvl>
   </w:abstractNum>
+  <w:abstractNum w:abstractNumId="1">
+    <w:nsid w:val="5E4C4746"/>
+    <w:multiLevelType w:val="hybridMultilevel"/>
+    <w:tmpl w:val="2620207A"/>
+    <w:lvl w:ilvl="0" w:tplc="04090001">
+      <w:start w:val="1"/>
+      <w:numFmt w:val="bullet"/>
+      <w:lvlText w:val=""/>
+      <w:lvlJc w:val="left"/>
+      <w:pPr>
+        <w:ind w:left="720" w:hanging="360"/>
+      </w:pPr>
+      <w:rPr>
+        <w:rFonts w:ascii="Symbol" w:hAnsi="Symbol" w:hint="default"/>
+      </w:rPr>
+    </w:lvl>
+    <w:lvl w:ilvl="1" w:tplc="04090003">
+      <w:start w:val="1"/>
+      <w:numFmt w:val="bullet"/>
+      <w:lvlText w:val="o"/>
+      <w:lvlJc w:val="left"/>
+      <w:pPr>
+        <w:ind w:left="1440" w:hanging="360"/>
+      </w:pPr>
+      <w:rPr>
+        <w:rFonts w:ascii="Courier New" w:hAnsi="Courier New" w:hint="default"/>
+      </w:rPr>
+    </w:lvl>
+    <w:lvl w:ilvl="2" w:tplc="04090005" w:tentative="1">
+      <w:start w:val="1"/>
+      <w:numFmt w:val="bullet"/>
+      <w:lvlText w:val=""/>
+      <w:lvlJc w:val="left"/>
+      <w:pPr>
+        <w:ind w:left="2160" w:hanging="360"/>
+      </w:pPr>
+      <w:rPr>
+        <w:rFonts w:ascii="Wingdings" w:hAnsi="Wingdings" w:hint="default"/>
+      </w:rPr>
+    </w:lvl>
+    <w:lvl w:ilvl="3" w:tplc="04090001" w:tentative="1">
+      <w:start w:val="1"/>
+      <w:numFmt w:val="bullet"/>
+      <w:lvlText w:val=""/>
+      <w:lvlJc w:val="left"/>
+      <w:pPr>
+        <w:ind w:left="2880" w:hanging="360"/>
+      </w:pPr>
+      <w:rPr>
+        <w:rFonts w:ascii="Symbol" w:hAnsi="Symbol" w:hint="default"/>
+      </w:rPr>
+    </w:lvl>
+    <w:lvl w:ilvl="4" w:tplc="04090003" w:tentative="1">
+      <w:start w:val="1"/>
+      <w:numFmt w:val="bullet"/>
+      <w:lvlText w:val="o"/>
+      <w:lvlJc w:val="left"/>
+      <w:pPr>
+        <w:ind w:left="3600" w:hanging="360"/>
+      </w:pPr>
+      <w:rPr>
+        <w:rFonts w:ascii="Courier New" w:hAnsi="Courier New" w:hint="default"/>
+      </w:rPr>
+    </w:lvl>
+    <w:lvl w:ilvl="5" w:tplc="04090005" w:tentative="1">
+      <w:start w:val="1"/>
+      <w:numFmt w:val="bullet"/>
+      <w:lvlText w:val=""/>
+      <w:lvlJc w:val="left"/>
+      <w:pPr>
+        <w:ind w:left="4320" w:hanging="360"/>
+      </w:pPr>
+      <w:rPr>
+        <w:rFonts w:ascii="Wingdings" w:hAnsi="Wingdings" w:hint="default"/>
+      </w:rPr>
+    </w:lvl>
+    <w:lvl w:ilvl="6" w:tplc="04090001" w:tentative="1">
+      <w:start w:val="1"/>
+      <w:numFmt w:val="bullet"/>
+      <w:lvlText w:val=""/>
+      <w:lvlJc w:val="left"/>
+      <w:pPr>
+        <w:ind w:left="5040" w:hanging="360"/>
+      </w:pPr>
+      <w:rPr>
+        <w:rFonts w:ascii="Symbol" w:hAnsi="Symbol" w:hint="default"/>
+      </w:rPr>
+    </w:lvl>
+    <w:lvl w:ilvl="7" w:tplc="04090003" w:tentative="1">
+      <w:start w:val="1"/>
+      <w:numFmt w:val="bullet"/>
+      <w:lvlText w:val="o"/>
+      <w:lvlJc w:val="left"/>
+      <w:pPr>
+        <w:ind w:left="5760" w:hanging="360"/>
+      </w:pPr>
+      <w:rPr>
+        <w:rFonts w:ascii="Courier New" w:hAnsi="Courier New" w:hint="default"/>
+      </w:rPr>
+    </w:lvl>
+    <w:lvl w:ilvl="8" w:tplc="04090005" w:tentative="1">
+      <w:start w:val="1"/>
+      <w:numFmt w:val="bullet"/>
+      <w:lvlText w:val=""/>
+      <w:lvlJc w:val="left"/>
+      <w:pPr>
+        <w:ind w:left="6480" w:hanging="360"/>
+      </w:pPr>
+      <w:rPr>
+        <w:rFonts w:ascii="Wingdings" w:hAnsi="Wingdings" w:hint="default"/>
+      </w:rPr>
+    </w:lvl>
+  </w:abstractNum>
   <w:num w:numId="1">
     <w:abstractNumId w:val="0"/>
+  </w:num>
+  <w:num w:numId="2">
+    <w:abstractNumId w:val="1"/>
   </w:num>
 </w:numbering>
 </file>

</xml_diff>